<commit_message>
Updated Fusion Motors Manual
</commit_message>
<xml_diff>
--- a/Fusion Motors Manual.docx
+++ b/Fusion Motors Manual.docx
@@ -7096,35 +7096,7 @@
         <w:rPr>
           <w:rFonts w:ascii="Times New Roman" w:hAnsi="Times New Roman" w:cs="Times New Roman"/>
         </w:rPr>
-        <w:t>In the search page you can search customers by partial queries (“</w:t>
-      </w:r>
-      <w:proofErr w:type="spellStart"/>
-      <w:r>
-        <w:rPr>
-          <w:rFonts w:ascii="Times New Roman" w:hAnsi="Times New Roman" w:cs="Times New Roman"/>
-        </w:rPr>
-        <w:t>te</w:t>
-      </w:r>
-      <w:proofErr w:type="spellEnd"/>
-      <w:r>
-        <w:rPr>
-          <w:rFonts w:ascii="Times New Roman" w:hAnsi="Times New Roman" w:cs="Times New Roman"/>
-        </w:rPr>
-        <w:t>” returns all customers whose first name begins with “</w:t>
-      </w:r>
-      <w:proofErr w:type="spellStart"/>
-      <w:r>
-        <w:rPr>
-          <w:rFonts w:ascii="Times New Roman" w:hAnsi="Times New Roman" w:cs="Times New Roman"/>
-        </w:rPr>
-        <w:t>te</w:t>
-      </w:r>
-      <w:proofErr w:type="spellEnd"/>
-      <w:r>
-        <w:rPr>
-          <w:rFonts w:ascii="Times New Roman" w:hAnsi="Times New Roman" w:cs="Times New Roman"/>
-        </w:rPr>
-        <w:t>”) and search vehicles by their Engine numbers.</w:t>
+        <w:t>In the search page you can search customers by partial queries (“te” returns all customers whose first name begins with “te”) and search vehicles by their Engine numbers.</w:t>
       </w:r>
     </w:p>
     <w:p>
@@ -7190,48 +7162,20 @@
         <w:rPr>
           <w:rFonts w:ascii="Times New Roman" w:hAnsi="Times New Roman" w:cs="Times New Roman"/>
         </w:rPr>
-        <w:t>“</w:t>
-      </w:r>
-      <w:proofErr w:type="spellStart"/>
-      <w:r>
-        <w:rPr>
-          <w:rFonts w:ascii="Times New Roman" w:hAnsi="Times New Roman" w:cs="Times New Roman"/>
-        </w:rPr>
-        <w:t>ch</w:t>
-      </w:r>
-      <w:proofErr w:type="spellEnd"/>
-      <w:r>
-        <w:rPr>
-          <w:rFonts w:ascii="Times New Roman" w:hAnsi="Times New Roman" w:cs="Times New Roman"/>
-        </w:rPr>
-        <w:t>” – Returns all customers whose first names begin with “Ch”.</w:t>
-      </w:r>
-    </w:p>
-    <w:p>
-      <w:pPr>
-        <w:rPr>
-          <w:rFonts w:ascii="Times New Roman" w:hAnsi="Times New Roman" w:cs="Times New Roman"/>
-        </w:rPr>
-      </w:pPr>
-      <w:r>
-        <w:rPr>
-          <w:rFonts w:ascii="Times New Roman" w:hAnsi="Times New Roman" w:cs="Times New Roman"/>
-        </w:rPr>
-        <w:t>“</w:t>
-      </w:r>
-      <w:proofErr w:type="spellStart"/>
-      <w:r>
-        <w:rPr>
-          <w:rFonts w:ascii="Times New Roman" w:hAnsi="Times New Roman" w:cs="Times New Roman"/>
-        </w:rPr>
-        <w:t>ch</w:t>
-      </w:r>
-      <w:proofErr w:type="spellEnd"/>
-      <w:r>
-        <w:rPr>
-          <w:rFonts w:ascii="Times New Roman" w:hAnsi="Times New Roman" w:cs="Times New Roman"/>
-        </w:rPr>
-        <w:t xml:space="preserve"> cod” – Returns all customers with first names beginning “Ch” and last names beginning with “Cod”.</w:t>
+        <w:t>“ch” – Returns all customers whose first names begin with “Ch”.</w:t>
+      </w:r>
+    </w:p>
+    <w:p>
+      <w:pPr>
+        <w:rPr>
+          <w:rFonts w:ascii="Times New Roman" w:hAnsi="Times New Roman" w:cs="Times New Roman"/>
+        </w:rPr>
+      </w:pPr>
+      <w:r>
+        <w:rPr>
+          <w:rFonts w:ascii="Times New Roman" w:hAnsi="Times New Roman" w:cs="Times New Roman"/>
+        </w:rPr>
+        <w:t>“ch cod” – Returns all customers with first names beginning “Ch” and last names beginning with “Cod”.</w:t>
       </w:r>
     </w:p>
     <w:p>
@@ -8159,7 +8103,6 @@
         </w:rPr>
         <w:t>[</w:t>
       </w:r>
-      <w:proofErr w:type="spellStart"/>
       <w:r>
         <w:rPr>
           <w:rFonts w:ascii="Times New Roman" w:hAnsi="Times New Roman" w:cs="Times New Roman"/>
@@ -8172,19 +8115,11 @@
         </w:rPr>
         <w:t>name</w:t>
       </w:r>
-      <w:proofErr w:type="spellEnd"/>
-      <w:r>
-        <w:rPr>
-          <w:rFonts w:ascii="Times New Roman" w:hAnsi="Times New Roman" w:cs="Times New Roman"/>
-        </w:rPr>
-        <w:t xml:space="preserve"> </w:t>
-      </w:r>
-      <w:proofErr w:type="spellStart"/>
-      <w:r>
-        <w:rPr>
-          <w:rFonts w:ascii="Times New Roman" w:hAnsi="Times New Roman" w:cs="Times New Roman"/>
-        </w:rPr>
-        <w:t>Last</w:t>
+      <w:r>
+        <w:rPr>
+          <w:rFonts w:ascii="Times New Roman" w:hAnsi="Times New Roman" w:cs="Times New Roman"/>
+        </w:rPr>
+        <w:t xml:space="preserve"> Last</w:t>
       </w:r>
       <w:r>
         <w:rPr>
@@ -8192,7 +8127,6 @@
         </w:rPr>
         <w:t>name</w:t>
       </w:r>
-      <w:proofErr w:type="spellEnd"/>
       <w:r>
         <w:rPr>
           <w:rFonts w:ascii="Times New Roman" w:hAnsi="Times New Roman" w:cs="Times New Roman"/>
@@ -8288,21 +8222,7 @@
         <w:rPr>
           <w:rFonts w:ascii="Times New Roman" w:hAnsi="Times New Roman" w:cs="Times New Roman"/>
         </w:rPr>
-        <w:t>An email address must be (</w:t>
-      </w:r>
-      <w:proofErr w:type="spellStart"/>
-      <w:r>
-        <w:rPr>
-          <w:rFonts w:ascii="Times New Roman" w:hAnsi="Times New Roman" w:cs="Times New Roman"/>
-        </w:rPr>
-        <w:t>email@domain</w:t>
-      </w:r>
-      <w:proofErr w:type="spellEnd"/>
-      <w:r>
-        <w:rPr>
-          <w:rFonts w:ascii="Times New Roman" w:hAnsi="Times New Roman" w:cs="Times New Roman"/>
-        </w:rPr>
-        <w:t>)</w:t>
+        <w:t>An email address must be (email@domain)</w:t>
       </w:r>
     </w:p>
     <w:p>
@@ -8769,6 +8689,137 @@
       </w:pPr>
     </w:p>
     <w:p>
+      <w:r>
+        <w:rPr>
+          <w:rStyle w:val="Heading2Char"/>
+        </w:rPr>
+        <w:lastRenderedPageBreak/>
+        <w:t>Importing/Exporting Database Setup</w:t>
+      </w:r>
+      <w:r>
+        <w:rPr>
+          <w:sz w:val="28"/>
+          <w:szCs w:val="28"/>
+        </w:rPr>
+        <w:br/>
+      </w:r>
+      <w:r>
+        <w:br/>
+      </w:r>
+      <w:r>
+        <w:drawing>
+          <wp:inline distT="0" distB="0" distL="0" distR="0" wp14:anchorId="6DCE16CE" wp14:editId="661BDD21">
+            <wp:extent cx="5943600" cy="1960245"/>
+            <wp:effectExtent l="0" t="0" r="0" b="1905"/>
+            <wp:docPr id="42" name="Picture 42" descr="Graphical user interface, table&#10;&#10;Description automatically generated"/>
+            <wp:cNvGraphicFramePr>
+              <a:graphicFrameLocks xmlns:a="http://schemas.openxmlformats.org/drawingml/2006/main" noChangeAspect="1"/>
+            </wp:cNvGraphicFramePr>
+            <a:graphic xmlns:a="http://schemas.openxmlformats.org/drawingml/2006/main">
+              <a:graphicData uri="http://schemas.openxmlformats.org/drawingml/2006/picture">
+                <pic:pic xmlns:pic="http://schemas.openxmlformats.org/drawingml/2006/picture">
+                  <pic:nvPicPr>
+                    <pic:cNvPr id="42" name="Picture 42" descr="Graphical user interface, table&#10;&#10;Description automatically generated"/>
+                    <pic:cNvPicPr/>
+                  </pic:nvPicPr>
+                  <pic:blipFill>
+                    <a:blip r:embed="rId25"/>
+                    <a:stretch>
+                      <a:fillRect/>
+                    </a:stretch>
+                  </pic:blipFill>
+                  <pic:spPr>
+                    <a:xfrm>
+                      <a:off x="0" y="0"/>
+                      <a:ext cx="5943600" cy="1960245"/>
+                    </a:xfrm>
+                    <a:prstGeom prst="rect">
+                      <a:avLst/>
+                    </a:prstGeom>
+                  </pic:spPr>
+                </pic:pic>
+              </a:graphicData>
+            </a:graphic>
+          </wp:inline>
+        </w:drawing>
+      </w:r>
+      <w:r>
+        <w:br/>
+      </w:r>
+      <w:r>
+        <w:t>Before attempting to import or export your database from Fusion Motors application, be sure to locate the “MongoTools” folder within your install of Fusion Motors. Drag all the .exe files within this folder into the bin folder of your mongo.exe install. This facilitates the importing and exportation process.</w:t>
+      </w:r>
+      <w:r>
+        <w:br/>
+      </w:r>
+      <w:r>
+        <w:br/>
+      </w:r>
+      <w:r>
+        <w:br/>
+      </w:r>
+      <w:r>
+        <w:drawing>
+          <wp:inline distT="0" distB="0" distL="0" distR="0" wp14:anchorId="06670832" wp14:editId="14446594">
+            <wp:extent cx="5943600" cy="2677160"/>
+            <wp:effectExtent l="0" t="0" r="0" b="8890"/>
+            <wp:docPr id="43" name="Picture 43" descr="Graphical user interface, application&#10;&#10;Description automatically generated"/>
+            <wp:cNvGraphicFramePr>
+              <a:graphicFrameLocks xmlns:a="http://schemas.openxmlformats.org/drawingml/2006/main" noChangeAspect="1"/>
+            </wp:cNvGraphicFramePr>
+            <a:graphic xmlns:a="http://schemas.openxmlformats.org/drawingml/2006/main">
+              <a:graphicData uri="http://schemas.openxmlformats.org/drawingml/2006/picture">
+                <pic:pic xmlns:pic="http://schemas.openxmlformats.org/drawingml/2006/picture">
+                  <pic:nvPicPr>
+                    <pic:cNvPr id="43" name="Picture 43" descr="Graphical user interface, application&#10;&#10;Description automatically generated"/>
+                    <pic:cNvPicPr/>
+                  </pic:nvPicPr>
+                  <pic:blipFill>
+                    <a:blip r:embed="rId26"/>
+                    <a:stretch>
+                      <a:fillRect/>
+                    </a:stretch>
+                  </pic:blipFill>
+                  <pic:spPr>
+                    <a:xfrm>
+                      <a:off x="0" y="0"/>
+                      <a:ext cx="5943600" cy="2677160"/>
+                    </a:xfrm>
+                    <a:prstGeom prst="rect">
+                      <a:avLst/>
+                    </a:prstGeom>
+                  </pic:spPr>
+                </pic:pic>
+              </a:graphicData>
+            </a:graphic>
+          </wp:inline>
+        </w:drawing>
+      </w:r>
+      <w:r>
+        <w:br/>
+      </w:r>
+      <w:r>
+        <w:br/>
+      </w:r>
+      <w:r>
+        <w:t>Your mongo bin folder should now look something like the above screenshot.</w:t>
+      </w:r>
+      <w:r>
+        <w:br/>
+      </w:r>
+      <w:r>
+        <w:br/>
+      </w:r>
+      <w:r>
+        <w:br/>
+      </w:r>
+      <w:r>
+        <w:br/>
+      </w:r>
+    </w:p>
+    <w:p/>
+    <w:p/>
+    <w:p>
       <w:pPr>
         <w:pStyle w:val="Heading2"/>
         <w:rPr>
@@ -8820,7 +8871,7 @@
                     <pic:cNvPicPr/>
                   </pic:nvPicPr>
                   <pic:blipFill>
-                    <a:blip r:embed="rId25"/>
+                    <a:blip r:embed="rId27"/>
                     <a:stretch>
                       <a:fillRect/>
                     </a:stretch>
@@ -8871,35 +8922,7 @@
           <w:rFonts w:ascii="Times New Roman" w:hAnsi="Times New Roman" w:cs="Times New Roman"/>
         </w:rPr>
         <w:br/>
-        <w:t>The expected tables are “</w:t>
-      </w:r>
-      <w:proofErr w:type="spellStart"/>
-      <w:r>
-        <w:rPr>
-          <w:rFonts w:ascii="Times New Roman" w:hAnsi="Times New Roman" w:cs="Times New Roman"/>
-        </w:rPr>
-        <w:t>Customers.json</w:t>
-      </w:r>
-      <w:proofErr w:type="spellEnd"/>
-      <w:r>
-        <w:rPr>
-          <w:rFonts w:ascii="Times New Roman" w:hAnsi="Times New Roman" w:cs="Times New Roman"/>
-        </w:rPr>
-        <w:t>” and “</w:t>
-      </w:r>
-      <w:proofErr w:type="spellStart"/>
-      <w:r>
-        <w:rPr>
-          <w:rFonts w:ascii="Times New Roman" w:hAnsi="Times New Roman" w:cs="Times New Roman"/>
-        </w:rPr>
-        <w:t>Vehicles.json</w:t>
-      </w:r>
-      <w:proofErr w:type="spellEnd"/>
-      <w:r>
-        <w:rPr>
-          <w:rFonts w:ascii="Times New Roman" w:hAnsi="Times New Roman" w:cs="Times New Roman"/>
-        </w:rPr>
-        <w:t>” which match the intended database tables. When imported, changes to existing customers/vehicles will be updated to the imported file’s values and new customers/vehicles will be added should they not exist already.</w:t>
+        <w:t>The expected tables are “Customers.json” and “Vehicles.json” which match the intended database tables. When imported, changes to existing customers/vehicles will be updated to the imported file’s values and new customers/vehicles will be added should they not exist already.</w:t>
       </w:r>
     </w:p>
     <w:p>
@@ -9026,7 +9049,7 @@
                     <pic:cNvPicPr/>
                   </pic:nvPicPr>
                   <pic:blipFill>
-                    <a:blip r:embed="rId26"/>
+                    <a:blip r:embed="rId28"/>
                     <a:stretch>
                       <a:fillRect/>
                     </a:stretch>

</xml_diff>